<commit_message>
doc: add to report
</commit_message>
<xml_diff>
--- a/Group 46 - Assignment 3.3 - report.docx
+++ b/Group 46 - Assignment 3.3 - report.docx
@@ -940,7 +940,912 @@
           <w:sz w:val="24"/>
           <w:szCs w:val="24"/>
         </w:rPr>
-        <w:t xml:space="preserve">Dam </w:t>
+        <w:t>A</w:t>
+      </w:r>
+      <w:r>
+        <w:rPr>
+          <w:rFonts w:ascii="Arial" w:hAnsi="Arial" w:cs="Arial"/>
+          <w:sz w:val="24"/>
+          <w:szCs w:val="24"/>
+        </w:rPr>
+        <w:t>ssuming that the junctions seepage occurs only within the</w:t>
+      </w:r>
+      <w:r>
+        <w:rPr>
+          <w:rFonts w:ascii="Arial" w:hAnsi="Arial" w:cs="Arial"/>
+          <w:sz w:val="24"/>
+          <w:szCs w:val="24"/>
+        </w:rPr>
+        <w:t xml:space="preserve"> area formed by</w:t>
+      </w:r>
+      <w:r>
+        <w:rPr>
+          <w:rFonts w:ascii="Arial" w:hAnsi="Arial" w:cs="Arial"/>
+          <w:sz w:val="24"/>
+          <w:szCs w:val="24"/>
+        </w:rPr>
+        <w:t xml:space="preserve"> </w:t>
+      </w:r>
+      <w:r>
+        <w:rPr>
+          <w:rFonts w:ascii="Arial" w:hAnsi="Arial" w:cs="Arial"/>
+          <w:sz w:val="24"/>
+          <w:szCs w:val="24"/>
+        </w:rPr>
+        <w:t xml:space="preserve">translation of </w:t>
+      </w:r>
+      <w:r>
+        <w:rPr>
+          <w:rFonts w:ascii="Arial" w:hAnsi="Arial" w:cs="Arial"/>
+          <w:sz w:val="24"/>
+          <w:szCs w:val="24"/>
+        </w:rPr>
+        <w:t xml:space="preserve">50 </w:t>
+      </w:r>
+      <w:r>
+        <w:rPr>
+          <w:rFonts w:ascii="Arial" w:hAnsi="Arial" w:cs="Arial"/>
+          <w:sz w:val="24"/>
+          <w:szCs w:val="24"/>
+        </w:rPr>
+        <w:t>coordinate</w:t>
+      </w:r>
+      <w:r>
+        <w:rPr>
+          <w:rFonts w:ascii="Arial" w:hAnsi="Arial" w:cs="Arial"/>
+          <w:sz w:val="24"/>
+          <w:szCs w:val="24"/>
+        </w:rPr>
+        <w:t xml:space="preserve"> units</w:t>
+      </w:r>
+      <w:r>
+        <w:rPr>
+          <w:rFonts w:ascii="Arial" w:hAnsi="Arial" w:cs="Arial"/>
+          <w:sz w:val="24"/>
+          <w:szCs w:val="24"/>
+        </w:rPr>
+        <w:t xml:space="preserve"> area</w:t>
+      </w:r>
+      <w:r>
+        <w:rPr>
+          <w:rFonts w:ascii="Arial" w:hAnsi="Arial" w:cs="Arial"/>
+          <w:sz w:val="24"/>
+          <w:szCs w:val="24"/>
+        </w:rPr>
+        <w:t xml:space="preserve"> of the junction</w:t>
+      </w:r>
+      <w:r>
+        <w:rPr>
+          <w:rFonts w:ascii="Arial" w:hAnsi="Arial" w:cs="Arial"/>
+          <w:sz w:val="24"/>
+          <w:szCs w:val="24"/>
+        </w:rPr>
+        <w:t xml:space="preserve"> node, meaning the seeping can occur due to another headwater node within the diagonal area </w:t>
+      </w:r>
+      <w:proofErr w:type="gramStart"/>
+      <w:r>
+        <w:rPr>
+          <w:rFonts w:ascii="Arial" w:hAnsi="Arial" w:cs="Arial"/>
+          <w:sz w:val="24"/>
+          <w:szCs w:val="24"/>
+        </w:rPr>
+        <w:t>of :</w:t>
+      </w:r>
+      <w:proofErr w:type="gramEnd"/>
+    </w:p>
+    <w:p>
+      <w:pPr>
+        <w:spacing w:before="240"/>
+        <w:ind w:left="720"/>
+        <w:jc w:val="center"/>
+        <w:rPr>
+          <w:rFonts w:ascii="Arial" w:hAnsi="Arial" w:cs="Arial"/>
+        </w:rPr>
+      </w:pPr>
+      <w:r>
+        <w:rPr>
+          <w:rFonts w:ascii="Arial" w:hAnsi="Arial" w:cs="Arial"/>
+        </w:rPr>
+        <w:t xml:space="preserve">Diagonal distance = </w:t>
+      </w:r>
+      <w:proofErr w:type="gramStart"/>
+      <w:r>
+        <w:rPr>
+          <w:rFonts w:ascii="Arial" w:hAnsi="Arial" w:cs="Arial"/>
+        </w:rPr>
+        <w:t>sqrt(</w:t>
+      </w:r>
+      <w:proofErr w:type="gramEnd"/>
+      <w:r>
+        <w:rPr>
+          <w:rFonts w:ascii="Arial" w:hAnsi="Arial" w:cs="Arial"/>
+        </w:rPr>
+        <w:t>50</w:t>
+      </w:r>
+      <w:r>
+        <w:rPr>
+          <w:rFonts w:ascii="Arial" w:hAnsi="Arial" w:cs="Arial"/>
+          <w:vertAlign w:val="superscript"/>
+        </w:rPr>
+        <w:t>2</w:t>
+      </w:r>
+      <w:r>
+        <w:rPr>
+          <w:rFonts w:ascii="Arial" w:hAnsi="Arial" w:cs="Arial"/>
+        </w:rPr>
+        <w:t xml:space="preserve"> + 50</w:t>
+      </w:r>
+      <w:r>
+        <w:rPr>
+          <w:rFonts w:ascii="Arial" w:hAnsi="Arial" w:cs="Arial"/>
+          <w:vertAlign w:val="superscript"/>
+        </w:rPr>
+        <w:t>2</w:t>
+      </w:r>
+      <w:r>
+        <w:rPr>
+          <w:rFonts w:ascii="Arial" w:hAnsi="Arial" w:cs="Arial"/>
+        </w:rPr>
+        <w:t>) = sqrt(5000)</w:t>
+      </w:r>
+      <w:r>
+        <w:rPr>
+          <w:rFonts w:ascii="Arial" w:hAnsi="Arial" w:cs="Arial"/>
+        </w:rPr>
+        <w:t xml:space="preserve"> units </w:t>
+      </w:r>
+      <w:proofErr w:type="spellStart"/>
+      <w:r>
+        <w:rPr>
+          <w:rFonts w:ascii="Arial" w:hAnsi="Arial" w:cs="Arial"/>
+        </w:rPr>
+        <w:t>sqared</w:t>
+      </w:r>
+      <w:proofErr w:type="spellEnd"/>
+    </w:p>
+    <w:p>
+      <w:pPr>
+        <w:spacing w:before="240"/>
+        <w:rPr>
+          <w:rFonts w:ascii="Arial" w:hAnsi="Arial" w:cs="Arial"/>
+        </w:rPr>
+      </w:pPr>
+      <w:r>
+        <w:rPr>
+          <w:rFonts w:ascii="Arial" w:hAnsi="Arial" w:cs="Arial"/>
+        </w:rPr>
+        <w:br/>
+      </w:r>
+    </w:p>
+    <w:p>
+      <w:pPr>
+        <w:rPr>
+          <w:rFonts w:ascii="Arial" w:hAnsi="Arial" w:cs="Arial"/>
+        </w:rPr>
+      </w:pPr>
+      <w:r>
+        <w:rPr>
+          <w:rFonts w:ascii="Arial" w:hAnsi="Arial" w:cs="Arial"/>
+        </w:rPr>
+        <w:br w:type="page"/>
+      </w:r>
+    </w:p>
+    <w:p>
+      <w:pPr>
+        <w:pStyle w:val="Heading1"/>
+      </w:pPr>
+      <w:r>
+        <w:lastRenderedPageBreak/>
+        <w:t>Working mechanism of AlgorithM for Question 4</w:t>
+      </w:r>
+    </w:p>
+    <w:p>
+      <w:pPr>
+        <w:pStyle w:val="ListParagraph"/>
+        <w:numPr>
+          <w:ilvl w:val="0"/>
+          <w:numId w:val="21"/>
+        </w:numPr>
+      </w:pPr>
+      <w:r>
+        <w:t xml:space="preserve"> Check if the input </w:t>
+      </w:r>
+      <w:r>
+        <w:rPr>
+          <w:i/>
+          <w:iCs/>
+        </w:rPr>
+        <w:t>sequence</w:t>
+      </w:r>
+      <w:r>
+        <w:t xml:space="preserve"> is all within the traversal from a headwater node to the destination, node 1 through iteration.</w:t>
+      </w:r>
+    </w:p>
+    <w:p>
+      <w:pPr>
+        <w:pStyle w:val="ListParagraph"/>
+        <w:numPr>
+          <w:ilvl w:val="1"/>
+          <w:numId w:val="21"/>
+        </w:numPr>
+      </w:pPr>
+      <w:r>
+        <w:t xml:space="preserve">Sort the given sequence in accordance with the </w:t>
+      </w:r>
+      <w:r>
+        <w:rPr>
+          <w:i/>
+          <w:iCs/>
+        </w:rPr>
+        <w:t>traversal path</w:t>
+      </w:r>
+      <w:r>
+        <w:t xml:space="preserve"> and check the </w:t>
+      </w:r>
+      <w:r>
+        <w:rPr>
+          <w:i/>
+          <w:iCs/>
+        </w:rPr>
+        <w:t>concentration</w:t>
+      </w:r>
+      <w:r>
+        <w:t xml:space="preserve"> of the chemical is decreasing as it travels downstream.</w:t>
+      </w:r>
+    </w:p>
+    <w:p>
+      <w:pPr>
+        <w:pStyle w:val="ListParagraph"/>
+        <w:numPr>
+          <w:ilvl w:val="1"/>
+          <w:numId w:val="21"/>
+        </w:numPr>
+      </w:pPr>
+      <w:r>
+        <w:t xml:space="preserve">If the first item of the sorted sequence is directly connected to the </w:t>
+      </w:r>
+      <w:r>
+        <w:rPr>
+          <w:i/>
+          <w:iCs/>
+        </w:rPr>
+        <w:t>headwater</w:t>
+      </w:r>
+      <w:r>
+        <w:t xml:space="preserve">, then add as </w:t>
+      </w:r>
+      <w:r>
+        <w:t>possible contamination source</w:t>
+      </w:r>
+      <w:r>
+        <w:t>.</w:t>
+      </w:r>
+    </w:p>
+    <w:p>
+      <w:pPr>
+        <w:pStyle w:val="ListParagraph"/>
+        <w:numPr>
+          <w:ilvl w:val="1"/>
+          <w:numId w:val="21"/>
+        </w:numPr>
+      </w:pPr>
+      <w:r>
+        <w:t xml:space="preserve">If the sequence is in subsequent sequence and connected, </w:t>
+      </w:r>
+      <w:r>
+        <w:rPr>
+          <w:i/>
+          <w:iCs/>
+        </w:rPr>
+        <w:t>concentration</w:t>
+      </w:r>
+      <w:r>
+        <w:t xml:space="preserve"> is reducing </w:t>
+      </w:r>
+      <w:r>
+        <w:t>directly as water flows downstream</w:t>
+      </w:r>
+      <w:r>
+        <w:t xml:space="preserve"> and if the first item of the sorted sequence is directly connected to the headwater source, then</w:t>
+      </w:r>
+      <w:r>
+        <w:t xml:space="preserve"> add as possible contamination source.</w:t>
+      </w:r>
+    </w:p>
+    <w:p>
+      <w:pPr>
+        <w:pStyle w:val="ListParagraph"/>
+        <w:numPr>
+          <w:ilvl w:val="0"/>
+          <w:numId w:val="21"/>
+        </w:numPr>
+      </w:pPr>
+      <w:r>
+        <w:t>If all the input sequence is not within a single traversal path.</w:t>
+      </w:r>
+    </w:p>
+    <w:p>
+      <w:pPr>
+        <w:pStyle w:val="ListParagraph"/>
+        <w:numPr>
+          <w:ilvl w:val="1"/>
+          <w:numId w:val="21"/>
+        </w:numPr>
+      </w:pPr>
+      <w:r>
+        <w:t xml:space="preserve">Split the input sequence into nodes that are within the traversal path, </w:t>
+      </w:r>
+      <w:proofErr w:type="gramStart"/>
+      <w:r>
+        <w:t>i.e.</w:t>
+      </w:r>
+      <w:proofErr w:type="gramEnd"/>
+      <w:r>
+        <w:t xml:space="preserve"> </w:t>
+      </w:r>
+      <w:r>
+        <w:rPr>
+          <w:i/>
+          <w:iCs/>
+        </w:rPr>
+        <w:t>common list</w:t>
+      </w:r>
+      <w:r>
+        <w:t xml:space="preserve"> and that not are not common, i.e. </w:t>
+      </w:r>
+      <w:r>
+        <w:rPr>
+          <w:i/>
+          <w:iCs/>
+        </w:rPr>
+        <w:t>difference list</w:t>
+      </w:r>
+      <w:r>
+        <w:t>.</w:t>
+      </w:r>
+    </w:p>
+    <w:p>
+      <w:pPr>
+        <w:pStyle w:val="ListParagraph"/>
+        <w:numPr>
+          <w:ilvl w:val="1"/>
+          <w:numId w:val="21"/>
+        </w:numPr>
+      </w:pPr>
+      <w:r>
+        <w:t xml:space="preserve">For </w:t>
+      </w:r>
+      <w:r>
+        <w:rPr>
+          <w:i/>
+          <w:iCs/>
+        </w:rPr>
+        <w:t>co</w:t>
+      </w:r>
+      <w:r>
+        <w:rPr>
+          <w:i/>
+          <w:iCs/>
+        </w:rPr>
+        <w:t>mmon list</w:t>
+      </w:r>
+      <w:r>
+        <w:t>,</w:t>
+      </w:r>
+    </w:p>
+    <w:p>
+      <w:pPr>
+        <w:pStyle w:val="ListParagraph"/>
+        <w:numPr>
+          <w:ilvl w:val="2"/>
+          <w:numId w:val="21"/>
+        </w:numPr>
+      </w:pPr>
+      <w:r>
+        <w:t xml:space="preserve">Skip loop if there is no element or only one element in </w:t>
+      </w:r>
+      <w:r>
+        <w:rPr>
+          <w:i/>
+          <w:iCs/>
+        </w:rPr>
+        <w:t>common list.</w:t>
+      </w:r>
+    </w:p>
+    <w:p>
+      <w:pPr>
+        <w:pStyle w:val="ListParagraph"/>
+        <w:numPr>
+          <w:ilvl w:val="2"/>
+          <w:numId w:val="21"/>
+        </w:numPr>
+      </w:pPr>
+      <w:r>
+        <w:t xml:space="preserve">Check if in sequence. If not in sequence, check if any of the nodes is directly connected to a </w:t>
+      </w:r>
+      <w:r>
+        <w:rPr>
+          <w:i/>
+          <w:iCs/>
+        </w:rPr>
+        <w:t>headwater</w:t>
+      </w:r>
+      <w:r>
+        <w:rPr>
+          <w:i/>
+          <w:iCs/>
+        </w:rPr>
+        <w:t xml:space="preserve">, </w:t>
+      </w:r>
+      <w:r>
+        <w:t xml:space="preserve">is true add to </w:t>
+      </w:r>
+      <w:r>
+        <w:rPr>
+          <w:i/>
+          <w:iCs/>
+        </w:rPr>
+        <w:t>possible source pool</w:t>
+      </w:r>
+      <w:r>
+        <w:t>.</w:t>
+      </w:r>
+    </w:p>
+    <w:p>
+      <w:pPr>
+        <w:pStyle w:val="ListParagraph"/>
+        <w:numPr>
+          <w:ilvl w:val="2"/>
+          <w:numId w:val="21"/>
+        </w:numPr>
+      </w:pPr>
+      <w:r>
+        <w:t xml:space="preserve">Recursively call the function on itself and add result list to </w:t>
+      </w:r>
+      <w:r>
+        <w:rPr>
+          <w:i/>
+          <w:iCs/>
+        </w:rPr>
+        <w:t>possible source pool</w:t>
+      </w:r>
+      <w:r>
+        <w:t>.</w:t>
+      </w:r>
+    </w:p>
+    <w:p>
+      <w:pPr>
+        <w:pStyle w:val="ListParagraph"/>
+        <w:numPr>
+          <w:ilvl w:val="1"/>
+          <w:numId w:val="21"/>
+        </w:numPr>
+      </w:pPr>
+      <w:r>
+        <w:t xml:space="preserve">For </w:t>
+      </w:r>
+      <w:r>
+        <w:rPr>
+          <w:i/>
+          <w:iCs/>
+        </w:rPr>
+        <w:t>difference list</w:t>
+      </w:r>
+      <w:r>
+        <w:t>,</w:t>
+      </w:r>
+    </w:p>
+    <w:p>
+      <w:pPr>
+        <w:pStyle w:val="ListParagraph"/>
+        <w:numPr>
+          <w:ilvl w:val="2"/>
+          <w:numId w:val="21"/>
+        </w:numPr>
+      </w:pPr>
+      <w:r>
+        <w:t xml:space="preserve">Skip loop if there is no element or only one element in </w:t>
+      </w:r>
+      <w:r>
+        <w:rPr>
+          <w:i/>
+          <w:iCs/>
+        </w:rPr>
+        <w:t>difference</w:t>
+      </w:r>
+      <w:r>
+        <w:rPr>
+          <w:i/>
+          <w:iCs/>
+        </w:rPr>
+        <w:t xml:space="preserve"> list.</w:t>
+      </w:r>
+    </w:p>
+    <w:p>
+      <w:pPr>
+        <w:pStyle w:val="ListParagraph"/>
+        <w:numPr>
+          <w:ilvl w:val="2"/>
+          <w:numId w:val="21"/>
+        </w:numPr>
+      </w:pPr>
+      <w:r>
+        <w:t xml:space="preserve">If there is only one element in the </w:t>
+      </w:r>
+      <w:r>
+        <w:rPr>
+          <w:i/>
+          <w:iCs/>
+        </w:rPr>
+        <w:t>difference list</w:t>
+      </w:r>
+      <w:r>
+        <w:rPr>
+          <w:i/>
+          <w:iCs/>
+        </w:rPr>
+        <w:t>,</w:t>
+      </w:r>
+    </w:p>
+    <w:p>
+      <w:pPr>
+        <w:pStyle w:val="ListParagraph"/>
+        <w:numPr>
+          <w:ilvl w:val="3"/>
+          <w:numId w:val="21"/>
+        </w:numPr>
+      </w:pPr>
+      <w:r>
+        <w:t xml:space="preserve">Check if directly connected to </w:t>
+      </w:r>
+      <w:r>
+        <w:rPr>
+          <w:i/>
+          <w:iCs/>
+        </w:rPr>
+        <w:t>headwater</w:t>
+      </w:r>
+      <w:r>
+        <w:t xml:space="preserve">, if true then add to </w:t>
+      </w:r>
+      <w:r>
+        <w:rPr>
+          <w:i/>
+          <w:iCs/>
+        </w:rPr>
+        <w:t>possible source pool</w:t>
+      </w:r>
+      <w:r>
+        <w:t>.</w:t>
+      </w:r>
+    </w:p>
+    <w:p>
+      <w:pPr>
+        <w:pStyle w:val="ListParagraph"/>
+        <w:numPr>
+          <w:ilvl w:val="3"/>
+          <w:numId w:val="21"/>
+        </w:numPr>
+      </w:pPr>
+      <w:r>
+        <w:t xml:space="preserve">If not directly connected to any </w:t>
+      </w:r>
+      <w:r>
+        <w:rPr>
+          <w:i/>
+          <w:iCs/>
+        </w:rPr>
+        <w:t xml:space="preserve">headwater, </w:t>
+      </w:r>
+      <w:r>
+        <w:t xml:space="preserve">it might be a condition of </w:t>
+      </w:r>
+      <w:r>
+        <w:rPr>
+          <w:b/>
+          <w:bCs/>
+        </w:rPr>
+        <w:t>seeping.</w:t>
+      </w:r>
+    </w:p>
+    <w:p>
+      <w:pPr>
+        <w:pStyle w:val="ListParagraph"/>
+        <w:numPr>
+          <w:ilvl w:val="4"/>
+          <w:numId w:val="21"/>
+        </w:numPr>
+      </w:pPr>
+      <w:r>
+        <w:t xml:space="preserve">Get all </w:t>
+      </w:r>
+      <w:r>
+        <w:rPr>
+          <w:i/>
+          <w:iCs/>
+        </w:rPr>
+        <w:t xml:space="preserve">headwater </w:t>
+      </w:r>
+      <w:r>
+        <w:t>node in the region.</w:t>
+      </w:r>
+    </w:p>
+    <w:p>
+      <w:pPr>
+        <w:pStyle w:val="ListParagraph"/>
+        <w:numPr>
+          <w:ilvl w:val="4"/>
+          <w:numId w:val="21"/>
+        </w:numPr>
+      </w:pPr>
+      <w:r>
+        <w:t xml:space="preserve">Calculate the shortest distance between the </w:t>
+      </w:r>
+      <w:r>
+        <w:rPr>
+          <w:i/>
+          <w:iCs/>
+        </w:rPr>
+        <w:t xml:space="preserve">junction </w:t>
+      </w:r>
+      <w:r>
+        <w:t xml:space="preserve">node and the possible </w:t>
+      </w:r>
+      <w:r>
+        <w:rPr>
+          <w:i/>
+          <w:iCs/>
+        </w:rPr>
+        <w:t xml:space="preserve">headwater </w:t>
+      </w:r>
+      <w:r>
+        <w:t>node.</w:t>
+      </w:r>
+    </w:p>
+    <w:p>
+      <w:pPr>
+        <w:pStyle w:val="ListParagraph"/>
+        <w:numPr>
+          <w:ilvl w:val="4"/>
+          <w:numId w:val="21"/>
+        </w:numPr>
+      </w:pPr>
+      <w:r>
+        <w:t xml:space="preserve">Add the </w:t>
+      </w:r>
+      <w:r>
+        <w:rPr>
+          <w:i/>
+          <w:iCs/>
+        </w:rPr>
+        <w:t xml:space="preserve">headwater </w:t>
+      </w:r>
+      <w:r>
+        <w:t>node</w:t>
+      </w:r>
+      <w:r>
+        <w:t xml:space="preserve"> with the shortest distance into </w:t>
+      </w:r>
+      <w:r>
+        <w:rPr>
+          <w:i/>
+          <w:iCs/>
+        </w:rPr>
+        <w:t>possible source pool.</w:t>
+      </w:r>
+    </w:p>
+    <w:p>
+      <w:pPr>
+        <w:pStyle w:val="ListParagraph"/>
+        <w:numPr>
+          <w:ilvl w:val="4"/>
+          <w:numId w:val="21"/>
+        </w:numPr>
+      </w:pPr>
+    </w:p>
+    <w:p>
+      <w:pPr>
+        <w:pStyle w:val="ListParagraph"/>
+        <w:numPr>
+          <w:ilvl w:val="2"/>
+          <w:numId w:val="21"/>
+        </w:numPr>
+      </w:pPr>
+      <w:r>
+        <w:t xml:space="preserve">If </w:t>
+      </w:r>
+      <w:r>
+        <w:t>there is more</w:t>
+      </w:r>
+      <w:r>
+        <w:t xml:space="preserve"> than one element in </w:t>
+      </w:r>
+      <w:r>
+        <w:t>the</w:t>
+      </w:r>
+      <w:r>
+        <w:rPr>
+          <w:i/>
+          <w:iCs/>
+        </w:rPr>
+        <w:t xml:space="preserve"> difference</w:t>
+      </w:r>
+      <w:r>
+        <w:rPr>
+          <w:i/>
+          <w:iCs/>
+        </w:rPr>
+        <w:t xml:space="preserve"> list, </w:t>
+      </w:r>
+      <w:r>
+        <w:t xml:space="preserve">then recursively call the function on itself and add all the return list into </w:t>
+      </w:r>
+      <w:r>
+        <w:rPr>
+          <w:i/>
+          <w:iCs/>
+        </w:rPr>
+        <w:t>possible source pool.</w:t>
+      </w:r>
+    </w:p>
+    <w:p>
+      <w:pPr>
+        <w:pStyle w:val="ListParagraph"/>
+        <w:numPr>
+          <w:ilvl w:val="0"/>
+          <w:numId w:val="21"/>
+        </w:numPr>
+      </w:pPr>
+      <w:r>
+        <w:t xml:space="preserve">If there is any element in the </w:t>
+      </w:r>
+      <w:r>
+        <w:rPr>
+          <w:i/>
+          <w:iCs/>
+        </w:rPr>
+        <w:t>possible source pool</w:t>
+      </w:r>
+      <w:r>
+        <w:rPr>
+          <w:i/>
+          <w:iCs/>
+        </w:rPr>
+        <w:t xml:space="preserve">, </w:t>
+      </w:r>
+    </w:p>
+    <w:p>
+      <w:pPr>
+        <w:pStyle w:val="ListParagraph"/>
+        <w:numPr>
+          <w:ilvl w:val="1"/>
+          <w:numId w:val="21"/>
+        </w:numPr>
+      </w:pPr>
+      <w:r>
+        <w:t xml:space="preserve">Iterate over every possible node from the </w:t>
+      </w:r>
+      <w:r>
+        <w:rPr>
+          <w:i/>
+          <w:iCs/>
+        </w:rPr>
+        <w:t>possible source pool,</w:t>
+      </w:r>
+    </w:p>
+    <w:p>
+      <w:pPr>
+        <w:pStyle w:val="ListParagraph"/>
+        <w:numPr>
+          <w:ilvl w:val="2"/>
+          <w:numId w:val="21"/>
+        </w:numPr>
+      </w:pPr>
+      <w:r>
+        <w:t xml:space="preserve">Iterate over every observed node from the </w:t>
+      </w:r>
+      <w:r>
+        <w:rPr>
+          <w:i/>
+          <w:iCs/>
+        </w:rPr>
+        <w:t>input sequence,</w:t>
+      </w:r>
+      <w:r>
+        <w:t xml:space="preserve"> calculate path distance between the </w:t>
+      </w:r>
+      <w:r>
+        <w:rPr>
+          <w:i/>
+          <w:iCs/>
+        </w:rPr>
+        <w:t>possible node</w:t>
+      </w:r>
+      <w:r>
+        <w:t xml:space="preserve"> and </w:t>
+      </w:r>
+      <w:r>
+        <w:rPr>
+          <w:i/>
+          <w:iCs/>
+        </w:rPr>
+        <w:t>observed node</w:t>
+      </w:r>
+      <w:r>
+        <w:t xml:space="preserve"> and save to a temporary variable.</w:t>
+      </w:r>
+    </w:p>
+    <w:p>
+      <w:pPr>
+        <w:pStyle w:val="ListParagraph"/>
+        <w:numPr>
+          <w:ilvl w:val="1"/>
+          <w:numId w:val="21"/>
+        </w:numPr>
+      </w:pPr>
+      <w:r>
+        <w:t xml:space="preserve">Get </w:t>
+      </w:r>
+      <w:r>
+        <w:rPr>
+          <w:b/>
+          <w:bCs/>
+        </w:rPr>
+        <w:t xml:space="preserve">sum of square </w:t>
+      </w:r>
+      <w:r>
+        <w:t>using the calculated distance.</w:t>
+      </w:r>
+    </w:p>
+    <w:p>
+      <w:pPr>
+        <w:pStyle w:val="ListParagraph"/>
+        <w:numPr>
+          <w:ilvl w:val="1"/>
+          <w:numId w:val="21"/>
+        </w:numPr>
+      </w:pPr>
+      <w:r>
+        <w:t xml:space="preserve">Assign the node with the least value of </w:t>
+      </w:r>
+      <w:r>
+        <w:rPr>
+          <w:b/>
+          <w:bCs/>
+        </w:rPr>
+        <w:t>sum of square</w:t>
+      </w:r>
+      <w:r>
+        <w:t xml:space="preserve"> as the </w:t>
+      </w:r>
+      <w:r>
+        <w:rPr>
+          <w:i/>
+          <w:iCs/>
+        </w:rPr>
+        <w:t>possible headwater source.</w:t>
+      </w:r>
+    </w:p>
+    <w:p>
+      <w:pPr>
+        <w:pStyle w:val="ListParagraph"/>
+        <w:numPr>
+          <w:ilvl w:val="0"/>
+          <w:numId w:val="21"/>
+        </w:numPr>
+      </w:pPr>
+      <w:r>
+        <w:t xml:space="preserve">Return the </w:t>
+      </w:r>
+      <w:r>
+        <w:rPr>
+          <w:i/>
+          <w:iCs/>
+        </w:rPr>
+        <w:t xml:space="preserve">possible headwaters </w:t>
+      </w:r>
+      <w:r>
+        <w:t>list.</w:t>
       </w:r>
     </w:p>
     <w:sectPr>
@@ -2305,6 +3210,92 @@
     </w:lvl>
   </w:abstractNum>
   <w:abstractNum w:abstractNumId="10" w15:restartNumberingAfterBreak="0">
+    <w:nsid w:val="59DF1B5B"/>
+    <w:multiLevelType w:val="hybridMultilevel"/>
+    <w:tmpl w:val="7EB2DF98"/>
+    <w:lvl w:ilvl="0" w:tplc="0409000F">
+      <w:start w:val="1"/>
+      <w:numFmt w:val="decimal"/>
+      <w:lvlText w:val="%1."/>
+      <w:lvlJc w:val="left"/>
+      <w:pPr>
+        <w:ind w:left="720" w:hanging="360"/>
+      </w:pPr>
+    </w:lvl>
+    <w:lvl w:ilvl="1" w:tplc="04090019">
+      <w:start w:val="1"/>
+      <w:numFmt w:val="lowerLetter"/>
+      <w:lvlText w:val="%2."/>
+      <w:lvlJc w:val="left"/>
+      <w:pPr>
+        <w:ind w:left="1440" w:hanging="360"/>
+      </w:pPr>
+    </w:lvl>
+    <w:lvl w:ilvl="2" w:tplc="0409001B">
+      <w:start w:val="1"/>
+      <w:numFmt w:val="lowerRoman"/>
+      <w:lvlText w:val="%3."/>
+      <w:lvlJc w:val="right"/>
+      <w:pPr>
+        <w:ind w:left="2160" w:hanging="180"/>
+      </w:pPr>
+    </w:lvl>
+    <w:lvl w:ilvl="3" w:tplc="0409000F">
+      <w:start w:val="1"/>
+      <w:numFmt w:val="decimal"/>
+      <w:lvlText w:val="%4."/>
+      <w:lvlJc w:val="left"/>
+      <w:pPr>
+        <w:ind w:left="2880" w:hanging="360"/>
+      </w:pPr>
+    </w:lvl>
+    <w:lvl w:ilvl="4" w:tplc="04090019">
+      <w:start w:val="1"/>
+      <w:numFmt w:val="lowerLetter"/>
+      <w:lvlText w:val="%5."/>
+      <w:lvlJc w:val="left"/>
+      <w:pPr>
+        <w:ind w:left="3600" w:hanging="360"/>
+      </w:pPr>
+    </w:lvl>
+    <w:lvl w:ilvl="5" w:tplc="0409001B" w:tentative="1">
+      <w:start w:val="1"/>
+      <w:numFmt w:val="lowerRoman"/>
+      <w:lvlText w:val="%6."/>
+      <w:lvlJc w:val="right"/>
+      <w:pPr>
+        <w:ind w:left="4320" w:hanging="180"/>
+      </w:pPr>
+    </w:lvl>
+    <w:lvl w:ilvl="6" w:tplc="0409000F" w:tentative="1">
+      <w:start w:val="1"/>
+      <w:numFmt w:val="decimal"/>
+      <w:lvlText w:val="%7."/>
+      <w:lvlJc w:val="left"/>
+      <w:pPr>
+        <w:ind w:left="5040" w:hanging="360"/>
+      </w:pPr>
+    </w:lvl>
+    <w:lvl w:ilvl="7" w:tplc="04090019" w:tentative="1">
+      <w:start w:val="1"/>
+      <w:numFmt w:val="lowerLetter"/>
+      <w:lvlText w:val="%8."/>
+      <w:lvlJc w:val="left"/>
+      <w:pPr>
+        <w:ind w:left="5760" w:hanging="360"/>
+      </w:pPr>
+    </w:lvl>
+    <w:lvl w:ilvl="8" w:tplc="0409001B" w:tentative="1">
+      <w:start w:val="1"/>
+      <w:numFmt w:val="lowerRoman"/>
+      <w:lvlText w:val="%9."/>
+      <w:lvlJc w:val="right"/>
+      <w:pPr>
+        <w:ind w:left="6480" w:hanging="180"/>
+      </w:pPr>
+    </w:lvl>
+  </w:abstractNum>
+  <w:abstractNum w:abstractNumId="11" w15:restartNumberingAfterBreak="0">
     <w:nsid w:val="64502BBE"/>
     <w:multiLevelType w:val="multilevel"/>
     <w:tmpl w:val="741CC660"/>
@@ -2453,7 +3444,7 @@
       </w:rPr>
     </w:lvl>
   </w:abstractNum>
-  <w:abstractNum w:abstractNumId="11" w15:restartNumberingAfterBreak="0">
+  <w:abstractNum w:abstractNumId="12" w15:restartNumberingAfterBreak="0">
     <w:nsid w:val="64B36BAD"/>
     <w:multiLevelType w:val="multilevel"/>
     <w:tmpl w:val="51524D78"/>
@@ -2603,7 +3594,7 @@
       </w:rPr>
     </w:lvl>
   </w:abstractNum>
-  <w:abstractNum w:abstractNumId="12" w15:restartNumberingAfterBreak="0">
+  <w:abstractNum w:abstractNumId="13" w15:restartNumberingAfterBreak="0">
     <w:nsid w:val="65245ABE"/>
     <w:multiLevelType w:val="multilevel"/>
     <w:tmpl w:val="741CC660"/>
@@ -2752,7 +3743,7 @@
       </w:rPr>
     </w:lvl>
   </w:abstractNum>
-  <w:abstractNum w:abstractNumId="13" w15:restartNumberingAfterBreak="0">
+  <w:abstractNum w:abstractNumId="14" w15:restartNumberingAfterBreak="0">
     <w:nsid w:val="652B6575"/>
     <w:multiLevelType w:val="multilevel"/>
     <w:tmpl w:val="741CC660"/>
@@ -2901,7 +3892,7 @@
       </w:rPr>
     </w:lvl>
   </w:abstractNum>
-  <w:abstractNum w:abstractNumId="14" w15:restartNumberingAfterBreak="0">
+  <w:abstractNum w:abstractNumId="15" w15:restartNumberingAfterBreak="0">
     <w:nsid w:val="6C4428FE"/>
     <w:multiLevelType w:val="multilevel"/>
     <w:tmpl w:val="8DB87440"/>
@@ -3050,7 +4041,7 @@
       </w:rPr>
     </w:lvl>
   </w:abstractNum>
-  <w:abstractNum w:abstractNumId="15" w15:restartNumberingAfterBreak="0">
+  <w:abstractNum w:abstractNumId="16" w15:restartNumberingAfterBreak="0">
     <w:nsid w:val="6D052CB2"/>
     <w:multiLevelType w:val="hybridMultilevel"/>
     <w:tmpl w:val="F22E925E"/>
@@ -3139,7 +4130,7 @@
       </w:pPr>
     </w:lvl>
   </w:abstractNum>
-  <w:abstractNum w:abstractNumId="16" w15:restartNumberingAfterBreak="0">
+  <w:abstractNum w:abstractNumId="17" w15:restartNumberingAfterBreak="0">
     <w:nsid w:val="6D437300"/>
     <w:multiLevelType w:val="hybridMultilevel"/>
     <w:tmpl w:val="4BC8CC2A"/>
@@ -3225,7 +4216,7 @@
       </w:pPr>
     </w:lvl>
   </w:abstractNum>
-  <w:abstractNum w:abstractNumId="17" w15:restartNumberingAfterBreak="0">
+  <w:abstractNum w:abstractNumId="18" w15:restartNumberingAfterBreak="0">
     <w:nsid w:val="703A3DC4"/>
     <w:multiLevelType w:val="hybridMultilevel"/>
     <w:tmpl w:val="6D027D4A"/>
@@ -3311,7 +4302,7 @@
       </w:pPr>
     </w:lvl>
   </w:abstractNum>
-  <w:abstractNum w:abstractNumId="18" w15:restartNumberingAfterBreak="0">
+  <w:abstractNum w:abstractNumId="19" w15:restartNumberingAfterBreak="0">
     <w:nsid w:val="705E210F"/>
     <w:multiLevelType w:val="hybridMultilevel"/>
     <w:tmpl w:val="09464616"/>
@@ -3397,7 +4388,7 @@
       </w:pPr>
     </w:lvl>
   </w:abstractNum>
-  <w:abstractNum w:abstractNumId="19" w15:restartNumberingAfterBreak="0">
+  <w:abstractNum w:abstractNumId="20" w15:restartNumberingAfterBreak="0">
     <w:nsid w:val="78A069C8"/>
     <w:multiLevelType w:val="hybridMultilevel"/>
     <w:tmpl w:val="C74ADA42"/>
@@ -3514,7 +4505,7 @@
     <w:abstractNumId w:val="3"/>
   </w:num>
   <w:num w:numId="2" w16cid:durableId="1217473451">
-    <w:abstractNumId w:val="19"/>
+    <w:abstractNumId w:val="20"/>
   </w:num>
   <w:num w:numId="3" w16cid:durableId="1575821969">
     <w:abstractNumId w:val="9"/>
@@ -3532,25 +4523,25 @@
     <w:abstractNumId w:val="1"/>
   </w:num>
   <w:num w:numId="8" w16cid:durableId="1972635476">
-    <w:abstractNumId w:val="14"/>
+    <w:abstractNumId w:val="15"/>
   </w:num>
   <w:num w:numId="9" w16cid:durableId="1259021024">
     <w:abstractNumId w:val="2"/>
   </w:num>
   <w:num w:numId="10" w16cid:durableId="1826622817">
-    <w:abstractNumId w:val="10"/>
+    <w:abstractNumId w:val="11"/>
   </w:num>
   <w:num w:numId="11" w16cid:durableId="1398967">
     <w:abstractNumId w:val="8"/>
   </w:num>
   <w:num w:numId="12" w16cid:durableId="1519999249">
-    <w:abstractNumId w:val="11"/>
+    <w:abstractNumId w:val="12"/>
   </w:num>
   <w:num w:numId="13" w16cid:durableId="392001355">
-    <w:abstractNumId w:val="12"/>
+    <w:abstractNumId w:val="13"/>
   </w:num>
   <w:num w:numId="14" w16cid:durableId="446310943">
-    <w:abstractNumId w:val="13"/>
+    <w:abstractNumId w:val="14"/>
   </w:num>
   <w:num w:numId="15" w16cid:durableId="37902365">
     <w:abstractNumId w:val="7"/>
@@ -3559,16 +4550,19 @@
     <w:abstractNumId w:val="5"/>
   </w:num>
   <w:num w:numId="17" w16cid:durableId="982587249">
+    <w:abstractNumId w:val="18"/>
+  </w:num>
+  <w:num w:numId="18" w16cid:durableId="193539828">
+    <w:abstractNumId w:val="16"/>
+  </w:num>
+  <w:num w:numId="19" w16cid:durableId="163671019">
+    <w:abstractNumId w:val="19"/>
+  </w:num>
+  <w:num w:numId="20" w16cid:durableId="987435815">
     <w:abstractNumId w:val="17"/>
   </w:num>
-  <w:num w:numId="18" w16cid:durableId="193539828">
-    <w:abstractNumId w:val="15"/>
-  </w:num>
-  <w:num w:numId="19" w16cid:durableId="163671019">
-    <w:abstractNumId w:val="18"/>
-  </w:num>
-  <w:num w:numId="20" w16cid:durableId="987435815">
-    <w:abstractNumId w:val="16"/>
+  <w:num w:numId="21" w16cid:durableId="783429029">
+    <w:abstractNumId w:val="10"/>
   </w:num>
   <w:numIdMacAtCleanup w:val="17"/>
 </w:numbering>

</xml_diff>